<commit_message>
Fiksede ER Diagram og splittede cupcake tabellen op i to nye tabeller med indhold i hver tabel
</commit_message>
<xml_diff>
--- a/cupcakerapport.docx
+++ b/cupcakerapport.docx
@@ -10,6 +10,7 @@
           <w:docPartUnique/>
         </w:docPartObj>
       </w:sdtPr>
+      <w:sdtEndPr/>
       <w:sdtContent>
         <w:p>
           <w:r>
@@ -101,6 +102,9 @@
                                         <w:jc w:val="right"/>
                                       </w:pPr>
                                       <w:r>
+                                        <w:rPr>
+                                          <w:noProof/>
+                                        </w:rPr>
                                         <w:drawing>
                                           <wp:inline distT="0" distB="0" distL="0" distR="0" wp14:anchorId="49075BF3" wp14:editId="0A49115B">
                                             <wp:extent cx="3065006" cy="3589898"/>
@@ -159,6 +163,7 @@
                                         <w:dataBinding w:prefixMappings="xmlns:ns0='http://purl.org/dc/elements/1.1/' xmlns:ns1='http://schemas.openxmlformats.org/package/2006/metadata/core-properties' " w:xpath="/ns1:coreProperties[1]/ns0:title[1]" w:storeItemID="{6C3C8BC8-F283-45AE-878A-BAB7291924A1}"/>
                                         <w:text/>
                                       </w:sdtPr>
+                                      <w:sdtEndPr/>
                                       <w:sdtContent>
                                         <w:p>
                                           <w:pPr>
@@ -198,6 +203,7 @@
                                         <w:dataBinding w:prefixMappings="xmlns:ns0='http://purl.org/dc/elements/1.1/' xmlns:ns1='http://schemas.openxmlformats.org/package/2006/metadata/core-properties' " w:xpath="/ns1:coreProperties[1]/ns0:subject[1]" w:storeItemID="{6C3C8BC8-F283-45AE-878A-BAB7291924A1}"/>
                                         <w:text/>
                                       </w:sdtPr>
+                                      <w:sdtEndPr/>
                                       <w:sdtContent>
                                         <w:p>
                                           <w:pPr>
@@ -400,6 +406,7 @@
                                         <w:dataBinding w:prefixMappings="xmlns:ns0='http://purl.org/dc/elements/1.1/' xmlns:ns1='http://schemas.openxmlformats.org/package/2006/metadata/core-properties' " w:xpath="/ns1:coreProperties[1]/ns0:creator[1]" w:storeItemID="{6C3C8BC8-F283-45AE-878A-BAB7291924A1}"/>
                                         <w:text/>
                                       </w:sdtPr>
+                                      <w:sdtEndPr/>
                                       <w:sdtContent>
                                         <w:p>
                                           <w:pPr>
@@ -469,6 +476,7 @@
                                           <w:dataBinding w:prefixMappings="xmlns:ns0='http://purl.org/dc/elements/1.1/' xmlns:ns1='http://schemas.openxmlformats.org/package/2006/metadata/core-properties' " w:xpath="/ns1:coreProperties[1]/ns1:category[1]" w:storeItemID="{6C3C8BC8-F283-45AE-878A-BAB7291924A1}"/>
                                           <w:text/>
                                         </w:sdtPr>
+                                        <w:sdtEndPr/>
                                         <w:sdtContent>
                                           <w:r>
                                             <w:rPr>
@@ -546,6 +554,9 @@
                                   <w:jc w:val="right"/>
                                 </w:pPr>
                                 <w:r>
+                                  <w:rPr>
+                                    <w:noProof/>
+                                  </w:rPr>
                                   <w:drawing>
                                     <wp:inline distT="0" distB="0" distL="0" distR="0" wp14:anchorId="49075BF3" wp14:editId="0A49115B">
                                       <wp:extent cx="3065006" cy="3589898"/>
@@ -604,6 +615,7 @@
                                   <w:dataBinding w:prefixMappings="xmlns:ns0='http://purl.org/dc/elements/1.1/' xmlns:ns1='http://schemas.openxmlformats.org/package/2006/metadata/core-properties' " w:xpath="/ns1:coreProperties[1]/ns0:title[1]" w:storeItemID="{6C3C8BC8-F283-45AE-878A-BAB7291924A1}"/>
                                   <w:text/>
                                 </w:sdtPr>
+                                <w:sdtEndPr/>
                                 <w:sdtContent>
                                   <w:p>
                                     <w:pPr>
@@ -643,6 +655,7 @@
                                   <w:dataBinding w:prefixMappings="xmlns:ns0='http://purl.org/dc/elements/1.1/' xmlns:ns1='http://schemas.openxmlformats.org/package/2006/metadata/core-properties' " w:xpath="/ns1:coreProperties[1]/ns0:subject[1]" w:storeItemID="{6C3C8BC8-F283-45AE-878A-BAB7291924A1}"/>
                                   <w:text/>
                                 </w:sdtPr>
+                                <w:sdtEndPr/>
                                 <w:sdtContent>
                                   <w:p>
                                     <w:pPr>
@@ -845,6 +858,7 @@
                                   <w:dataBinding w:prefixMappings="xmlns:ns0='http://purl.org/dc/elements/1.1/' xmlns:ns1='http://schemas.openxmlformats.org/package/2006/metadata/core-properties' " w:xpath="/ns1:coreProperties[1]/ns0:creator[1]" w:storeItemID="{6C3C8BC8-F283-45AE-878A-BAB7291924A1}"/>
                                   <w:text/>
                                 </w:sdtPr>
+                                <w:sdtEndPr/>
                                 <w:sdtContent>
                                   <w:p>
                                     <w:pPr>
@@ -914,6 +928,7 @@
                                     <w:dataBinding w:prefixMappings="xmlns:ns0='http://purl.org/dc/elements/1.1/' xmlns:ns1='http://schemas.openxmlformats.org/package/2006/metadata/core-properties' " w:xpath="/ns1:coreProperties[1]/ns1:category[1]" w:storeItemID="{6C3C8BC8-F283-45AE-878A-BAB7291924A1}"/>
                                     <w:text/>
                                   </w:sdtPr>
+                                  <w:sdtEndPr/>
                                   <w:sdtContent>
                                     <w:r>
                                       <w:rPr>
@@ -982,21 +997,19 @@
         </w:rPr>
         <w:t xml:space="preserve">Dette </w:t>
       </w:r>
-      <w:proofErr w:type="gramStart"/>
-      <w:r>
-        <w:rPr>
-          <w:sz w:val="24"/>
-          <w:szCs w:val="24"/>
-        </w:rPr>
-        <w:t>inkludere</w:t>
-      </w:r>
-      <w:proofErr w:type="gramEnd"/>
-      <w:r>
-        <w:rPr>
-          <w:sz w:val="24"/>
-          <w:szCs w:val="24"/>
-        </w:rPr>
-        <w:t xml:space="preserve"> brug af en MySQL d</w:t>
+      <w:r>
+        <w:rPr>
+          <w:sz w:val="24"/>
+          <w:szCs w:val="24"/>
+        </w:rPr>
+        <w:t>inkluderer</w:t>
+      </w:r>
+      <w:r>
+        <w:rPr>
+          <w:sz w:val="24"/>
+          <w:szCs w:val="24"/>
+        </w:rPr>
+        <w:t xml:space="preserve"> </w:t>
       </w:r>
       <w:bookmarkStart w:id="0" w:name="_GoBack"/>
       <w:bookmarkEnd w:id="0"/>
@@ -1005,7 +1018,7 @@
           <w:sz w:val="24"/>
           <w:szCs w:val="24"/>
         </w:rPr>
-        <w:t xml:space="preserve">atabase, </w:t>
+        <w:t xml:space="preserve">brug af en MySQL database, </w:t>
       </w:r>
       <w:proofErr w:type="spellStart"/>
       <w:r>
@@ -2743,7 +2756,7 @@
 </file>
 
 <file path=customXml/itemProps2.xml><?xml version="1.0" encoding="utf-8"?>
-<ds:datastoreItem xmlns:ds="http://schemas.openxmlformats.org/officeDocument/2006/customXml" ds:itemID="{3E123286-091C-4C39-801B-E4E16C78C318}">
+<ds:datastoreItem xmlns:ds="http://schemas.openxmlformats.org/officeDocument/2006/customXml" ds:itemID="{614CDA8C-90EA-4982-8F0A-B919B44B4208}">
   <ds:schemaRefs>
     <ds:schemaRef ds:uri="http://schemas.openxmlformats.org/officeDocument/2006/bibliography"/>
   </ds:schemaRefs>

</xml_diff>